<commit_message>
update l'insert , rapport jess et separation taches
</commit_message>
<xml_diff>
--- a/C61/sprint1/Rapport d'avancement mi-mandat.docx
+++ b/C61/sprint1/Rapport d'avancement mi-mandat.docx
@@ -1,6 +1,6 @@
 
 <file path=word/document.xml><?xml version="1.0" encoding="utf-8"?>
-<w:document xmlns:wpc="http://schemas.microsoft.com/office/word/2010/wordprocessingCanvas" xmlns:cx="http://schemas.microsoft.com/office/drawing/2014/chartex" xmlns:cx1="http://schemas.microsoft.com/office/drawing/2015/9/8/chartex" xmlns:cx2="http://schemas.microsoft.com/office/drawing/2015/10/21/chartex" xmlns:cx3="http://schemas.microsoft.com/office/drawing/2016/5/9/chartex" xmlns:cx4="http://schemas.microsoft.com/office/drawing/2016/5/10/chartex" xmlns:cx5="http://schemas.microsoft.com/office/drawing/2016/5/11/chartex" xmlns:cx6="http://schemas.microsoft.com/office/drawing/2016/5/12/chartex" xmlns:cx7="http://schemas.microsoft.com/office/drawing/2016/5/13/chartex" xmlns:cx8="http://schemas.microsoft.com/office/drawing/2016/5/14/chartex" xmlns:mc="http://schemas.openxmlformats.org/markup-compatibility/2006" xmlns:aink="http://schemas.microsoft.com/office/drawing/2016/ink" xmlns:am3d="http://schemas.microsoft.com/office/drawing/2017/model3d" xmlns:o="urn:schemas-microsoft-com:office:office" xmlns:oel="http://schemas.microsoft.com/office/2019/extlst" xmlns:r="http://schemas.openxmlformats.org/officeDocument/2006/relationships" xmlns:m="http://schemas.openxmlformats.org/officeDocument/2006/math" xmlns:v="urn:schemas-microsoft-com:vml" xmlns:wp14="http://schemas.microsoft.com/office/word/2010/wordprocessingDrawing" xmlns:wp="http://schemas.openxmlformats.org/drawingml/2006/wordprocessingDrawing" xmlns:w10="urn:schemas-microsoft-com:office:word" xmlns:w="http://schemas.openxmlformats.org/wordprocessingml/2006/main" xmlns:w14="http://schemas.microsoft.com/office/word/2010/wordml" xmlns:w15="http://schemas.microsoft.com/office/word/2012/wordml" xmlns:w16cex="http://schemas.microsoft.com/office/word/2018/wordml/cex" xmlns:w16cid="http://schemas.microsoft.com/office/word/2016/wordml/cid" xmlns:w16="http://schemas.microsoft.com/office/word/2018/wordml" xmlns:w16du="http://schemas.microsoft.com/office/word/2023/wordml/word16du" xmlns:w16sdtdh="http://schemas.microsoft.com/office/word/2020/wordml/sdtdatahash" xmlns:w16se="http://schemas.microsoft.com/office/word/2015/wordml/symex" xmlns:wpg="http://schemas.microsoft.com/office/word/2010/wordprocessingGroup" xmlns:wpi="http://schemas.microsoft.com/office/word/2010/wordprocessingInk" xmlns:wne="http://schemas.microsoft.com/office/word/2006/wordml" xmlns:wps="http://schemas.microsoft.com/office/word/2010/wordprocessingShape" mc:Ignorable="w14 w15 w16se w16cid w16 w16cex w16sdtdh wp14">
+<w:document xmlns:wpc="http://schemas.microsoft.com/office/word/2010/wordprocessingCanvas" xmlns:cx="http://schemas.microsoft.com/office/drawing/2014/chartex" xmlns:cx1="http://schemas.microsoft.com/office/drawing/2015/9/8/chartex" xmlns:cx2="http://schemas.microsoft.com/office/drawing/2015/10/21/chartex" xmlns:cx3="http://schemas.microsoft.com/office/drawing/2016/5/9/chartex" xmlns:cx4="http://schemas.microsoft.com/office/drawing/2016/5/10/chartex" xmlns:cx5="http://schemas.microsoft.com/office/drawing/2016/5/11/chartex" xmlns:cx6="http://schemas.microsoft.com/office/drawing/2016/5/12/chartex" xmlns:cx7="http://schemas.microsoft.com/office/drawing/2016/5/13/chartex" xmlns:cx8="http://schemas.microsoft.com/office/drawing/2016/5/14/chartex" xmlns:mc="http://schemas.openxmlformats.org/markup-compatibility/2006" xmlns:aink="http://schemas.microsoft.com/office/drawing/2016/ink" xmlns:am3d="http://schemas.microsoft.com/office/drawing/2017/model3d" xmlns:o="urn:schemas-microsoft-com:office:office" xmlns:r="http://schemas.openxmlformats.org/officeDocument/2006/relationships" xmlns:m="http://schemas.openxmlformats.org/officeDocument/2006/math" xmlns:v="urn:schemas-microsoft-com:vml" xmlns:wp14="http://schemas.microsoft.com/office/word/2010/wordprocessingDrawing" xmlns:wp="http://schemas.openxmlformats.org/drawingml/2006/wordprocessingDrawing" xmlns:w10="urn:schemas-microsoft-com:office:word" xmlns:w="http://schemas.openxmlformats.org/wordprocessingml/2006/main" xmlns:w14="http://schemas.microsoft.com/office/word/2010/wordml" xmlns:w15="http://schemas.microsoft.com/office/word/2012/wordml" xmlns:w16cid="http://schemas.microsoft.com/office/word/2016/wordml/cid" xmlns:w16se="http://schemas.microsoft.com/office/word/2015/wordml/symex" xmlns:wpg="http://schemas.microsoft.com/office/word/2010/wordprocessingGroup" xmlns:wpi="http://schemas.microsoft.com/office/word/2010/wordprocessingInk" xmlns:wne="http://schemas.microsoft.com/office/word/2006/wordml" xmlns:wps="http://schemas.microsoft.com/office/word/2010/wordprocessingShape" mc:Ignorable="w14 w15 w16se w16cid wp14">
   <w:body>
     <w:p>
       <w:pPr>
@@ -178,7 +178,65 @@
         <w:pStyle w:val="Titre1"/>
       </w:pPr>
       <w:r>
-        <w:t>Jessika Longtin</w:t>
+        <w:t xml:space="preserve">Jessika </w:t>
+      </w:r>
+      <w:proofErr w:type="spellStart"/>
+      <w:r>
+        <w:t>Longtin</w:t>
+      </w:r>
+      <w:proofErr w:type="spellEnd"/>
+    </w:p>
+    <w:p>
+      <w:r>
+        <w:t xml:space="preserve">Ont </w:t>
+      </w:r>
+      <w:proofErr w:type="gramStart"/>
+      <w:r>
+        <w:t>a</w:t>
+      </w:r>
+      <w:proofErr w:type="gramEnd"/>
+      <w:r>
+        <w:t xml:space="preserve"> un module de texte de base avec un champ de texte éditable. Ont peut aussi y appliquer du gras, de l’italique ou du soulignement. Ont peut aussi lui ajouter un titre. Il reste à peaufiner l’utilisation des styles applique car cela fonctionne bien si on ne déplace pas le curseur entre temps mais si on le change, les styles ne s’appliquent pas correctement. Il reste aussi à pouvoir en ajouter via l’interface avec le bouton ajouter. Le plus grand défi de réalisation a été la mise en place de la structure nécessaire pour l’effort d’abstraction car le but est de pourvoir ajouter des modules différents via l’interface et ils partagent des attributs communs. Donc comment imbrique les composants et faire fonctionner les styles ensemble a été un défi.</w:t>
+      </w:r>
+      <w:r>
+        <w:t xml:space="preserve"> Le principal ce trouve dans dev/src </w:t>
+      </w:r>
+      <w:proofErr w:type="gramStart"/>
+      <w:r>
+        <w:t>/Components/modules/</w:t>
+      </w:r>
+      <w:r>
+        <w:t>module.jsx</w:t>
+      </w:r>
+      <w:r>
+        <w:t xml:space="preserve"> ,</w:t>
+      </w:r>
+      <w:proofErr w:type="gramEnd"/>
+      <w:r>
+        <w:t xml:space="preserve"> il y a le module </w:t>
+      </w:r>
+      <w:r>
+        <w:t>générique</w:t>
+      </w:r>
+      <w:r>
+        <w:t>, sous ./text</w:t>
+      </w:r>
+      <w:r>
+        <w:t>/text.jsx</w:t>
+      </w:r>
+      <w:r>
+        <w:t xml:space="preserve"> </w:t>
+      </w:r>
+      <w:r>
+        <w:t xml:space="preserve">il y a le module text que l’on a , lignes 65 a 84 . Les fonctions gérant les actions sont de lignes 16 </w:t>
+      </w:r>
+      <w:proofErr w:type="gramStart"/>
+      <w:r>
+        <w:t>a</w:t>
+      </w:r>
+      <w:proofErr w:type="gramEnd"/>
+      <w:r>
+        <w:t xml:space="preserve"> 60</w:t>
       </w:r>
     </w:p>
     <w:p>
@@ -213,7 +271,22 @@
         <w:pStyle w:val="Titre1"/>
       </w:pPr>
       <w:r>
-        <w:t>Jessika Longtin</w:t>
+        <w:t xml:space="preserve">Jessika </w:t>
+      </w:r>
+      <w:proofErr w:type="spellStart"/>
+      <w:r>
+        <w:t>Longtin</w:t>
+      </w:r>
+      <w:proofErr w:type="spellEnd"/>
+    </w:p>
+    <w:p>
+      <w:r>
+        <w:t>L’implantation de l’algorithme de suggestion de contacts est une des prochaines étapes importantes. Cet algorithme nécessite l’implantation de notre structure de graph que nous devrons coder à partir de zéro. A partir du graph, nous pouvons créer l’algo avec la distance/bonds entre les nœuds. Nous pouvons aussi utiliser l’âge et le module le plus utilisé comme poids. Il reste à ajouter l’option et l’interface pour avoir des contacts aussi. Le plus grand défi sera probablement l’implémentation de a  à</w:t>
+      </w:r>
+      <w:bookmarkStart w:id="1" w:name="_GoBack"/>
+      <w:bookmarkEnd w:id="1"/>
+      <w:r>
+        <w:t xml:space="preserve"> z d’une structure de graph. </w:t>
       </w:r>
     </w:p>
     <w:p/>
@@ -233,7 +306,7 @@
 </file>
 
 <file path=word/styles.xml><?xml version="1.0" encoding="utf-8"?>
-<w:styles xmlns:mc="http://schemas.openxmlformats.org/markup-compatibility/2006" xmlns:r="http://schemas.openxmlformats.org/officeDocument/2006/relationships" xmlns:w="http://schemas.openxmlformats.org/wordprocessingml/2006/main" xmlns:w14="http://schemas.microsoft.com/office/word/2010/wordml" xmlns:w15="http://schemas.microsoft.com/office/word/2012/wordml" xmlns:w16cex="http://schemas.microsoft.com/office/word/2018/wordml/cex" xmlns:w16cid="http://schemas.microsoft.com/office/word/2016/wordml/cid" xmlns:w16="http://schemas.microsoft.com/office/word/2018/wordml" xmlns:w16sdtdh="http://schemas.microsoft.com/office/word/2020/wordml/sdtdatahash" xmlns:w16se="http://schemas.microsoft.com/office/word/2015/wordml/symex" mc:Ignorable="w14 w15 w16se w16cid w16 w16cex w16sdtdh">
+<w:styles xmlns:mc="http://schemas.openxmlformats.org/markup-compatibility/2006" xmlns:r="http://schemas.openxmlformats.org/officeDocument/2006/relationships" xmlns:w="http://schemas.openxmlformats.org/wordprocessingml/2006/main" xmlns:w14="http://schemas.microsoft.com/office/word/2010/wordml" xmlns:w15="http://schemas.microsoft.com/office/word/2012/wordml" xmlns:w16cid="http://schemas.microsoft.com/office/word/2016/wordml/cid" xmlns:w16se="http://schemas.microsoft.com/office/word/2015/wordml/symex" mc:Ignorable="w14 w15 w16se w16cid">
   <w:docDefaults>
     <w:rPrDefault>
       <w:rPr>
@@ -251,7 +324,7 @@
       </w:pPr>
     </w:pPrDefault>
   </w:docDefaults>
-  <w:latentStyles w:defLockedState="0" w:defUIPriority="99" w:defSemiHidden="0" w:defUnhideWhenUsed="0" w:defQFormat="0" w:count="376">
+  <w:latentStyles w:defLockedState="0" w:defUIPriority="99" w:defSemiHidden="0" w:defUnhideWhenUsed="0" w:defQFormat="0" w:count="375">
     <w:lsdException w:name="Normal" w:uiPriority="0" w:qFormat="1"/>
     <w:lsdException w:name="heading 1" w:uiPriority="9" w:qFormat="1"/>
     <w:lsdException w:name="heading 2" w:semiHidden="1" w:uiPriority="9" w:unhideWhenUsed="1" w:qFormat="1"/>
@@ -627,7 +700,6 @@
     <w:lsdException w:name="Smart Hyperlink" w:semiHidden="1" w:unhideWhenUsed="1"/>
     <w:lsdException w:name="Hashtag" w:semiHidden="1" w:unhideWhenUsed="1"/>
     <w:lsdException w:name="Unresolved Mention" w:semiHidden="1" w:unhideWhenUsed="1"/>
-    <w:lsdException w:name="Smart Link" w:semiHidden="1" w:unhideWhenUsed="1"/>
   </w:latentStyles>
   <w:style w:type="paragraph" w:default="1" w:styleId="Normal">
     <w:name w:val="Normal"/>

</xml_diff>

<commit_message>
progress rapport and some cleanups and refs added
</commit_message>
<xml_diff>
--- a/C61/sprint1/Rapport d'avancement mi-mandat.docx
+++ b/C61/sprint1/Rapport d'avancement mi-mandat.docx
@@ -1,28 +1,28 @@
 
 <file path=word/document.xml><?xml version="1.0" encoding="utf-8"?>
-<w:document xmlns:wpc="http://schemas.microsoft.com/office/word/2010/wordprocessingCanvas" xmlns:cx="http://schemas.microsoft.com/office/drawing/2014/chartex" xmlns:cx1="http://schemas.microsoft.com/office/drawing/2015/9/8/chartex" xmlns:cx2="http://schemas.microsoft.com/office/drawing/2015/10/21/chartex" xmlns:cx3="http://schemas.microsoft.com/office/drawing/2016/5/9/chartex" xmlns:cx4="http://schemas.microsoft.com/office/drawing/2016/5/10/chartex" xmlns:cx5="http://schemas.microsoft.com/office/drawing/2016/5/11/chartex" xmlns:cx6="http://schemas.microsoft.com/office/drawing/2016/5/12/chartex" xmlns:cx7="http://schemas.microsoft.com/office/drawing/2016/5/13/chartex" xmlns:cx8="http://schemas.microsoft.com/office/drawing/2016/5/14/chartex" xmlns:mc="http://schemas.openxmlformats.org/markup-compatibility/2006" xmlns:aink="http://schemas.microsoft.com/office/drawing/2016/ink" xmlns:am3d="http://schemas.microsoft.com/office/drawing/2017/model3d" xmlns:o="urn:schemas-microsoft-com:office:office" xmlns:r="http://schemas.openxmlformats.org/officeDocument/2006/relationships" xmlns:m="http://schemas.openxmlformats.org/officeDocument/2006/math" xmlns:v="urn:schemas-microsoft-com:vml" xmlns:wp14="http://schemas.microsoft.com/office/word/2010/wordprocessingDrawing" xmlns:wp="http://schemas.openxmlformats.org/drawingml/2006/wordprocessingDrawing" xmlns:w10="urn:schemas-microsoft-com:office:word" xmlns:w="http://schemas.openxmlformats.org/wordprocessingml/2006/main" xmlns:w14="http://schemas.microsoft.com/office/word/2010/wordml" xmlns:w15="http://schemas.microsoft.com/office/word/2012/wordml" xmlns:w16cid="http://schemas.microsoft.com/office/word/2016/wordml/cid" xmlns:w16se="http://schemas.microsoft.com/office/word/2015/wordml/symex" xmlns:wpg="http://schemas.microsoft.com/office/word/2010/wordprocessingGroup" xmlns:wpi="http://schemas.microsoft.com/office/word/2010/wordprocessingInk" xmlns:wne="http://schemas.microsoft.com/office/word/2006/wordml" xmlns:wps="http://schemas.microsoft.com/office/word/2010/wordprocessingShape" mc:Ignorable="w14 w15 w16se w16cid wp14">
+<w:document xmlns:wpc="http://schemas.microsoft.com/office/word/2010/wordprocessingCanvas" xmlns:cx="http://schemas.microsoft.com/office/drawing/2014/chartex" xmlns:cx1="http://schemas.microsoft.com/office/drawing/2015/9/8/chartex" xmlns:cx2="http://schemas.microsoft.com/office/drawing/2015/10/21/chartex" xmlns:cx3="http://schemas.microsoft.com/office/drawing/2016/5/9/chartex" xmlns:cx4="http://schemas.microsoft.com/office/drawing/2016/5/10/chartex" xmlns:cx5="http://schemas.microsoft.com/office/drawing/2016/5/11/chartex" xmlns:cx6="http://schemas.microsoft.com/office/drawing/2016/5/12/chartex" xmlns:cx7="http://schemas.microsoft.com/office/drawing/2016/5/13/chartex" xmlns:cx8="http://schemas.microsoft.com/office/drawing/2016/5/14/chartex" xmlns:mc="http://schemas.openxmlformats.org/markup-compatibility/2006" xmlns:aink="http://schemas.microsoft.com/office/drawing/2016/ink" xmlns:am3d="http://schemas.microsoft.com/office/drawing/2017/model3d" xmlns:o="urn:schemas-microsoft-com:office:office" xmlns:oel="http://schemas.microsoft.com/office/2019/extlst" xmlns:r="http://schemas.openxmlformats.org/officeDocument/2006/relationships" xmlns:m="http://schemas.openxmlformats.org/officeDocument/2006/math" xmlns:v="urn:schemas-microsoft-com:vml" xmlns:wp14="http://schemas.microsoft.com/office/word/2010/wordprocessingDrawing" xmlns:wp="http://schemas.openxmlformats.org/drawingml/2006/wordprocessingDrawing" xmlns:w10="urn:schemas-microsoft-com:office:word" xmlns:w="http://schemas.openxmlformats.org/wordprocessingml/2006/main" xmlns:w14="http://schemas.microsoft.com/office/word/2010/wordml" xmlns:w15="http://schemas.microsoft.com/office/word/2012/wordml" xmlns:w16cex="http://schemas.microsoft.com/office/word/2018/wordml/cex" xmlns:w16cid="http://schemas.microsoft.com/office/word/2016/wordml/cid" xmlns:w16="http://schemas.microsoft.com/office/word/2018/wordml" xmlns:w16du="http://schemas.microsoft.com/office/word/2023/wordml/word16du" xmlns:w16sdtdh="http://schemas.microsoft.com/office/word/2020/wordml/sdtdatahash" xmlns:w16se="http://schemas.microsoft.com/office/word/2015/wordml/symex" xmlns:wpg="http://schemas.microsoft.com/office/word/2010/wordprocessingGroup" xmlns:wpi="http://schemas.microsoft.com/office/word/2010/wordprocessingInk" xmlns:wne="http://schemas.microsoft.com/office/word/2006/wordml" xmlns:wps="http://schemas.microsoft.com/office/word/2010/wordprocessingShape" mc:Ignorable="w14 w15 w16se w16cid w16 w16cex w16sdtdh wp14">
   <w:body>
     <w:p>
       <w:pPr>
-        <w:pStyle w:val="Titre"/>
+        <w:pStyle w:val="Title"/>
         <w:jc w:val="center"/>
       </w:pPr>
     </w:p>
     <w:p>
       <w:pPr>
-        <w:pStyle w:val="Titre"/>
+        <w:pStyle w:val="Title"/>
         <w:jc w:val="center"/>
       </w:pPr>
     </w:p>
     <w:p>
       <w:pPr>
-        <w:pStyle w:val="Titre"/>
+        <w:pStyle w:val="Title"/>
         <w:jc w:val="center"/>
       </w:pPr>
     </w:p>
     <w:p>
       <w:pPr>
-        <w:pStyle w:val="Titre"/>
+        <w:pStyle w:val="Title"/>
         <w:jc w:val="center"/>
       </w:pPr>
       <w:r>
@@ -31,7 +31,7 @@
     </w:p>
     <w:p>
       <w:pPr>
-        <w:pStyle w:val="Titre"/>
+        <w:pStyle w:val="Title"/>
         <w:jc w:val="center"/>
         <w:rPr>
           <w:sz w:val="72"/>
@@ -48,7 +48,7 @@
     </w:p>
     <w:p>
       <w:pPr>
-        <w:pStyle w:val="Titre1"/>
+        <w:pStyle w:val="Heading1"/>
         <w:jc w:val="center"/>
         <w:rPr>
           <w:sz w:val="40"/>
@@ -68,7 +68,7 @@
     <w:p/>
     <w:p>
       <w:pPr>
-        <w:pStyle w:val="Sous-titre"/>
+        <w:pStyle w:val="Subtitle"/>
       </w:pPr>
       <w:bookmarkStart w:id="0" w:name="_Hlk128054648"/>
       <w:r>
@@ -77,7 +77,7 @@
     </w:p>
     <w:p>
       <w:pPr>
-        <w:pStyle w:val="Sous-titre"/>
+        <w:pStyle w:val="Subtitle"/>
         <w:spacing w:line="240" w:lineRule="auto"/>
       </w:pPr>
       <w:r>
@@ -86,27 +86,22 @@
     </w:p>
     <w:p>
       <w:pPr>
-        <w:pStyle w:val="Sous-titre"/>
+        <w:pStyle w:val="Subtitle"/>
         <w:spacing w:line="240" w:lineRule="auto"/>
       </w:pPr>
-      <w:proofErr w:type="spellStart"/>
-      <w:r>
-        <w:t>Finnegan</w:t>
-      </w:r>
-      <w:proofErr w:type="spellEnd"/>
-      <w:r>
-        <w:t xml:space="preserve"> Simpson</w:t>
-      </w:r>
-    </w:p>
-    <w:p>
-      <w:pPr>
-        <w:pStyle w:val="Sous-titre"/>
+      <w:r>
+        <w:t>Finnegan Simpson</w:t>
+      </w:r>
+    </w:p>
+    <w:p>
+      <w:pPr>
+        <w:pStyle w:val="Subtitle"/>
       </w:pPr>
     </w:p>
     <w:p/>
     <w:p>
       <w:pPr>
-        <w:pStyle w:val="Sous-titre"/>
+        <w:pStyle w:val="Subtitle"/>
       </w:pPr>
       <w:r>
         <w:t xml:space="preserve">Pour : </w:t>
@@ -114,7 +109,7 @@
     </w:p>
     <w:p>
       <w:pPr>
-        <w:pStyle w:val="Sous-titre"/>
+        <w:pStyle w:val="Subtitle"/>
       </w:pPr>
       <w:r>
         <w:t>Jean Christophe Demers</w:t>
@@ -152,7 +147,7 @@
     <w:p/>
     <w:p>
       <w:pPr>
-        <w:pStyle w:val="Titre"/>
+        <w:pStyle w:val="Title"/>
       </w:pPr>
       <w:r>
         <w:lastRenderedPageBreak/>
@@ -161,132 +156,162 @@
     </w:p>
     <w:p>
       <w:pPr>
-        <w:pStyle w:val="Titre1"/>
-      </w:pPr>
+        <w:pStyle w:val="Heading1"/>
+      </w:pPr>
+      <w:r>
+        <w:t>Finnegan Simpson</w:t>
+      </w:r>
+    </w:p>
+    <w:p>
+      <w:r>
+        <w:t>Pour les fonctionnalités, nous pouvons enregistrer des utilisateurs et gérer le login en comparant les champs dans la base de données. Pour gérer ceux-ci, nous avons des interfaces graphiques : ‘login’ et ‘register’, qui avec des boutons, permets de se déplacer de l’un a l’autre</w:t>
+      </w:r>
+      <w:r>
+        <w:t xml:space="preserve"> aux des besoins</w:t>
+      </w:r>
+      <w:r>
+        <w:t xml:space="preserve">. </w:t>
+      </w:r>
+    </w:p>
+    <w:p>
+      <w:r>
+        <w:t>Le plus grand défit est la gestion du serveur pour un fonctionnement cohérant de l’application car celui-ci se joue beaucoup sur l’accès à la base de données qui est héberger dans celui-ci.</w:t>
+      </w:r>
+    </w:p>
+    <w:p>
+      <w:r>
+        <w:t xml:space="preserve">Cette fonctionnalité se trouve dans : </w:t>
+      </w:r>
+      <w:r>
+        <w:t>dev\PlanMe\src\DAO\API\</w:t>
+      </w:r>
       <w:proofErr w:type="spellStart"/>
       <w:r>
-        <w:t>Finnegan</w:t>
+        <w:t>api.cjs</w:t>
       </w:r>
       <w:proofErr w:type="spellEnd"/>
       <w:r>
-        <w:t xml:space="preserve"> Simpson</w:t>
+        <w:t xml:space="preserve"> dans la section utilisateur de la ligne 35 à 97. Et sont appeler dans : </w:t>
+      </w:r>
+      <w:r>
+        <w:t>dev\PlanMe\src\Components\register\</w:t>
+      </w:r>
+      <w:proofErr w:type="spellStart"/>
+      <w:r>
+        <w:t>Register.jsx</w:t>
+      </w:r>
+      <w:proofErr w:type="spellEnd"/>
+      <w:r>
+        <w:t xml:space="preserve"> ligne 9 à 26 et </w:t>
+      </w:r>
+    </w:p>
+    <w:p>
+      <w:r>
+        <w:t>Pour les notes, nous pouvons, a l’appuis du bouton ‘</w:t>
+      </w:r>
+      <w:proofErr w:type="spellStart"/>
+      <w:r>
+        <w:t>save</w:t>
+      </w:r>
+      <w:proofErr w:type="spellEnd"/>
+      <w:r>
+        <w:t>’ sur les notes, de sauvegarder : le courriel de l’auteur, le contenue, le titre et la date de sauvegarde de celle-ci.</w:t>
+      </w:r>
+    </w:p>
+    <w:p>
+      <w:pPr>
+        <w:pStyle w:val="Heading1"/>
+      </w:pPr>
+      <w:r>
+        <w:t>Jessika Longtin</w:t>
+      </w:r>
+    </w:p>
+    <w:p>
+      <w:r>
+        <w:t xml:space="preserve">On a un module de texte de base avec un champ de texte éditable. </w:t>
+      </w:r>
+      <w:r>
+        <w:t>On</w:t>
+      </w:r>
+      <w:r>
+        <w:t xml:space="preserve"> peut aussi y appliquer du gras, de l’italique ou du soulignement. Ont peut aussi lui ajouter un titre. Il reste à peaufiner l’utilisation des styles applique car cela fonctionne bien si on ne déplace pas le curseur entre temps mais si on le change, les styles ne s’appliquent pas correctement. Il reste aussi à pouvoir en ajouter via l’interface avec le bouton ajouter. Le plus grand défi de réalisation a été la mise en place de la structure nécessaire pour l’effort d’abstraction car le but est de pourvoir ajouter des modules différents via l’interface et ils partagent des attributs communs. Donc comment imbrique les composants et faire fonctionner les styles ensemble a été un défi.</w:t>
+      </w:r>
+      <w:r>
+        <w:t xml:space="preserve"> Le principal ce trouve dans dev/src </w:t>
+      </w:r>
+      <w:proofErr w:type="gramStart"/>
+      <w:r>
+        <w:t>/Components/modules/</w:t>
+      </w:r>
+      <w:r>
+        <w:t>module.jsx</w:t>
+      </w:r>
+      <w:r>
+        <w:t xml:space="preserve"> ,</w:t>
+      </w:r>
+      <w:proofErr w:type="gramEnd"/>
+      <w:r>
+        <w:t xml:space="preserve"> il y a le module </w:t>
+      </w:r>
+      <w:r>
+        <w:t>générique</w:t>
+      </w:r>
+      <w:r>
+        <w:t>, sous ./text</w:t>
+      </w:r>
+      <w:r>
+        <w:t>/text.jsx</w:t>
+      </w:r>
+      <w:r>
+        <w:t xml:space="preserve"> </w:t>
+      </w:r>
+      <w:r>
+        <w:t xml:space="preserve">il y a le module text que l’on a , lignes 65 a 84 . Les fonctions gérant les actions sont de lignes 16 </w:t>
+      </w:r>
+      <w:r>
+        <w:t>à</w:t>
+      </w:r>
+      <w:r>
+        <w:t xml:space="preserve"> 60</w:t>
+      </w:r>
+    </w:p>
+    <w:p>
+      <w:pPr>
+        <w:pStyle w:val="Subtitle"/>
+      </w:pPr>
+    </w:p>
+    <w:p>
+      <w:pPr>
+        <w:pStyle w:val="Title"/>
+      </w:pPr>
+      <w:r>
+        <w:t>Développement à venir</w:t>
+      </w:r>
+    </w:p>
+    <w:p>
+      <w:pPr>
+        <w:pStyle w:val="Heading1"/>
+      </w:pPr>
+      <w:r>
+        <w:t>Finnegan Simpson</w:t>
       </w:r>
     </w:p>
     <w:p/>
     <w:p>
       <w:pPr>
-        <w:pStyle w:val="Titre1"/>
-      </w:pPr>
-      <w:r>
-        <w:t xml:space="preserve">Jessika </w:t>
-      </w:r>
-      <w:proofErr w:type="spellStart"/>
-      <w:r>
-        <w:t>Longtin</w:t>
-      </w:r>
-      <w:proofErr w:type="spellEnd"/>
-    </w:p>
-    <w:p>
-      <w:r>
-        <w:t xml:space="preserve">Ont </w:t>
-      </w:r>
-      <w:proofErr w:type="gramStart"/>
-      <w:r>
-        <w:t>a</w:t>
-      </w:r>
-      <w:proofErr w:type="gramEnd"/>
-      <w:r>
-        <w:t xml:space="preserve"> un module de texte de base avec un champ de texte éditable. Ont peut aussi y appliquer du gras, de l’italique ou du soulignement. Ont peut aussi lui ajouter un titre. Il reste à peaufiner l’utilisation des styles applique car cela fonctionne bien si on ne déplace pas le curseur entre temps mais si on le change, les styles ne s’appliquent pas correctement. Il reste aussi à pouvoir en ajouter via l’interface avec le bouton ajouter. Le plus grand défi de réalisation a été la mise en place de la structure nécessaire pour l’effort d’abstraction car le but est de pourvoir ajouter des modules différents via l’interface et ils partagent des attributs communs. Donc comment imbrique les composants et faire fonctionner les styles ensemble a été un défi.</w:t>
-      </w:r>
-      <w:r>
-        <w:t xml:space="preserve"> Le principal ce trouve dans dev/src </w:t>
-      </w:r>
-      <w:proofErr w:type="gramStart"/>
-      <w:r>
-        <w:t>/Components/modules/</w:t>
-      </w:r>
-      <w:r>
-        <w:t>module.jsx</w:t>
-      </w:r>
-      <w:r>
-        <w:t xml:space="preserve"> ,</w:t>
-      </w:r>
-      <w:proofErr w:type="gramEnd"/>
-      <w:r>
-        <w:t xml:space="preserve"> il y a le module </w:t>
-      </w:r>
-      <w:r>
-        <w:t>générique</w:t>
-      </w:r>
-      <w:r>
-        <w:t>, sous ./text</w:t>
-      </w:r>
-      <w:r>
-        <w:t>/text.jsx</w:t>
-      </w:r>
-      <w:r>
-        <w:t xml:space="preserve"> </w:t>
-      </w:r>
-      <w:r>
-        <w:t xml:space="preserve">il y a le module text que l’on a , lignes 65 a 84 . Les fonctions gérant les actions sont de lignes 16 </w:t>
-      </w:r>
-      <w:proofErr w:type="gramStart"/>
-      <w:r>
-        <w:t>a</w:t>
-      </w:r>
-      <w:proofErr w:type="gramEnd"/>
-      <w:r>
-        <w:t xml:space="preserve"> 60</w:t>
-      </w:r>
-    </w:p>
-    <w:p>
-      <w:pPr>
-        <w:pStyle w:val="Sous-titre"/>
-      </w:pPr>
-    </w:p>
-    <w:p>
-      <w:pPr>
-        <w:pStyle w:val="Titre"/>
-      </w:pPr>
-      <w:r>
-        <w:t>Développement à venir</w:t>
-      </w:r>
-    </w:p>
-    <w:p>
-      <w:pPr>
-        <w:pStyle w:val="Titre1"/>
-      </w:pPr>
-      <w:proofErr w:type="spellStart"/>
-      <w:r>
-        <w:t>Finnegan</w:t>
-      </w:r>
-      <w:proofErr w:type="spellEnd"/>
-      <w:r>
-        <w:t xml:space="preserve"> Simpson</w:t>
-      </w:r>
-    </w:p>
-    <w:p/>
-    <w:p>
-      <w:pPr>
-        <w:pStyle w:val="Titre1"/>
-      </w:pPr>
-      <w:r>
-        <w:t xml:space="preserve">Jessika </w:t>
-      </w:r>
-      <w:proofErr w:type="spellStart"/>
-      <w:r>
-        <w:t>Longtin</w:t>
-      </w:r>
-      <w:proofErr w:type="spellEnd"/>
-    </w:p>
-    <w:p>
-      <w:r>
-        <w:t>L’implantation de l’algorithme de suggestion de contacts est une des prochaines étapes importantes. Cet algorithme nécessite l’implantation de notre structure de graph que nous devrons coder à partir de zéro. A partir du graph, nous pouvons créer l’algo avec la distance/bonds entre les nœuds. Nous pouvons aussi utiliser l’âge et le module le plus utilisé comme poids. Il reste à ajouter l’option et l’interface pour avoir des contacts aussi. Le plus grand défi sera probablement l’implémentation de a  à</w:t>
-      </w:r>
-      <w:bookmarkStart w:id="1" w:name="_GoBack"/>
-      <w:bookmarkEnd w:id="1"/>
-      <w:r>
-        <w:t xml:space="preserve"> z d’une structure de graph. </w:t>
+        <w:pStyle w:val="Heading1"/>
+      </w:pPr>
+      <w:r>
+        <w:t>Jessika Longtin</w:t>
+      </w:r>
+    </w:p>
+    <w:p>
+      <w:r>
+        <w:t xml:space="preserve">L’implantation de l’algorithme de suggestion de contacts est une des prochaines étapes importantes. Cet algorithme nécessite l’implantation de notre structure de graph que nous devrons coder à partir de zéro. A partir du graph, nous pouvons créer l’algo avec la distance/bonds entre les nœuds. Nous pouvons aussi utiliser l’âge et le module le plus utilisé </w:t>
+      </w:r>
+      <w:r>
+        <w:lastRenderedPageBreak/>
+        <w:t xml:space="preserve">comme poids. Il reste à ajouter l’option et l’interface pour avoir des contacts aussi. Le plus grand défi sera probablement l’implémentation de a  à z d’une structure de graph. </w:t>
       </w:r>
     </w:p>
     <w:p/>
@@ -306,7 +331,7 @@
 </file>
 
 <file path=word/styles.xml><?xml version="1.0" encoding="utf-8"?>
-<w:styles xmlns:mc="http://schemas.openxmlformats.org/markup-compatibility/2006" xmlns:r="http://schemas.openxmlformats.org/officeDocument/2006/relationships" xmlns:w="http://schemas.openxmlformats.org/wordprocessingml/2006/main" xmlns:w14="http://schemas.microsoft.com/office/word/2010/wordml" xmlns:w15="http://schemas.microsoft.com/office/word/2012/wordml" xmlns:w16cid="http://schemas.microsoft.com/office/word/2016/wordml/cid" xmlns:w16se="http://schemas.microsoft.com/office/word/2015/wordml/symex" mc:Ignorable="w14 w15 w16se w16cid">
+<w:styles xmlns:mc="http://schemas.openxmlformats.org/markup-compatibility/2006" xmlns:r="http://schemas.openxmlformats.org/officeDocument/2006/relationships" xmlns:w="http://schemas.openxmlformats.org/wordprocessingml/2006/main" xmlns:w14="http://schemas.microsoft.com/office/word/2010/wordml" xmlns:w15="http://schemas.microsoft.com/office/word/2012/wordml" xmlns:w16cex="http://schemas.microsoft.com/office/word/2018/wordml/cex" xmlns:w16cid="http://schemas.microsoft.com/office/word/2016/wordml/cid" xmlns:w16="http://schemas.microsoft.com/office/word/2018/wordml" xmlns:w16sdtdh="http://schemas.microsoft.com/office/word/2020/wordml/sdtdatahash" xmlns:w16se="http://schemas.microsoft.com/office/word/2015/wordml/symex" mc:Ignorable="w14 w15 w16se w16cid w16 w16cex w16sdtdh">
   <w:docDefaults>
     <w:rPrDefault>
       <w:rPr>
@@ -324,7 +349,7 @@
       </w:pPr>
     </w:pPrDefault>
   </w:docDefaults>
-  <w:latentStyles w:defLockedState="0" w:defUIPriority="99" w:defSemiHidden="0" w:defUnhideWhenUsed="0" w:defQFormat="0" w:count="375">
+  <w:latentStyles w:defLockedState="0" w:defUIPriority="99" w:defSemiHidden="0" w:defUnhideWhenUsed="0" w:defQFormat="0" w:count="376">
     <w:lsdException w:name="Normal" w:uiPriority="0" w:qFormat="1"/>
     <w:lsdException w:name="heading 1" w:uiPriority="9" w:qFormat="1"/>
     <w:lsdException w:name="heading 2" w:semiHidden="1" w:uiPriority="9" w:unhideWhenUsed="1" w:qFormat="1"/>
@@ -430,7 +455,6 @@
     <w:lsdException w:name="HTML Sample" w:semiHidden="1" w:unhideWhenUsed="1"/>
     <w:lsdException w:name="HTML Typewriter" w:semiHidden="1" w:unhideWhenUsed="1"/>
     <w:lsdException w:name="HTML Variable" w:semiHidden="1" w:unhideWhenUsed="1"/>
-    <w:lsdException w:name="Normal Table" w:semiHidden="1" w:unhideWhenUsed="1"/>
     <w:lsdException w:name="annotation subject" w:semiHidden="1" w:unhideWhenUsed="1"/>
     <w:lsdException w:name="No List" w:semiHidden="1" w:unhideWhenUsed="1"/>
     <w:lsdException w:name="Outline List 1" w:semiHidden="1" w:unhideWhenUsed="1"/>
@@ -477,10 +501,8 @@
     <w:lsdException w:name="Table Subtle 2" w:semiHidden="1" w:unhideWhenUsed="1"/>
     <w:lsdException w:name="Table Web 1" w:semiHidden="1" w:unhideWhenUsed="1"/>
     <w:lsdException w:name="Table Web 2" w:semiHidden="1" w:unhideWhenUsed="1"/>
-    <w:lsdException w:name="Table Web 3" w:semiHidden="1" w:unhideWhenUsed="1"/>
     <w:lsdException w:name="Balloon Text" w:semiHidden="1" w:unhideWhenUsed="1"/>
     <w:lsdException w:name="Table Grid" w:uiPriority="39"/>
-    <w:lsdException w:name="Table Theme" w:semiHidden="1" w:unhideWhenUsed="1"/>
     <w:lsdException w:name="Placeholder Text" w:semiHidden="1"/>
     <w:lsdException w:name="No Spacing" w:uiPriority="1" w:qFormat="1"/>
     <w:lsdException w:name="Light Shading" w:uiPriority="60"/>
@@ -700,6 +722,7 @@
     <w:lsdException w:name="Smart Hyperlink" w:semiHidden="1" w:unhideWhenUsed="1"/>
     <w:lsdException w:name="Hashtag" w:semiHidden="1" w:unhideWhenUsed="1"/>
     <w:lsdException w:name="Unresolved Mention" w:semiHidden="1" w:unhideWhenUsed="1"/>
+    <w:lsdException w:name="Smart Link" w:semiHidden="1" w:unhideWhenUsed="1"/>
   </w:latentStyles>
   <w:style w:type="paragraph" w:default="1" w:styleId="Normal">
     <w:name w:val="Normal"/>
@@ -710,11 +733,11 @@
       <w14:ligatures w14:val="none"/>
     </w:rPr>
   </w:style>
-  <w:style w:type="paragraph" w:styleId="Titre1">
+  <w:style w:type="paragraph" w:styleId="Heading1">
     <w:name w:val="heading 1"/>
     <w:basedOn w:val="Normal"/>
     <w:next w:val="Normal"/>
-    <w:link w:val="Titre1Car"/>
+    <w:link w:val="Heading1Char"/>
     <w:uiPriority w:val="9"/>
     <w:qFormat/>
     <w:rsid w:val="00085517"/>
@@ -731,13 +754,13 @@
       <w:szCs w:val="32"/>
     </w:rPr>
   </w:style>
-  <w:style w:type="character" w:default="1" w:styleId="Policepardfaut">
+  <w:style w:type="character" w:default="1" w:styleId="DefaultParagraphFont">
     <w:name w:val="Default Paragraph Font"/>
     <w:uiPriority w:val="1"/>
     <w:semiHidden/>
     <w:unhideWhenUsed/>
   </w:style>
-  <w:style w:type="table" w:default="1" w:styleId="TableauNormal">
+  <w:style w:type="table" w:default="1" w:styleId="TableNormal">
     <w:name w:val="Normal Table"/>
     <w:uiPriority w:val="99"/>
     <w:semiHidden/>
@@ -752,16 +775,16 @@
       </w:tblCellMar>
     </w:tblPr>
   </w:style>
-  <w:style w:type="numbering" w:default="1" w:styleId="Aucuneliste">
+  <w:style w:type="numbering" w:default="1" w:styleId="NoList">
     <w:name w:val="No List"/>
     <w:uiPriority w:val="99"/>
     <w:semiHidden/>
     <w:unhideWhenUsed/>
   </w:style>
-  <w:style w:type="character" w:customStyle="1" w:styleId="Titre1Car">
-    <w:name w:val="Titre 1 Car"/>
-    <w:basedOn w:val="Policepardfaut"/>
-    <w:link w:val="Titre1"/>
+  <w:style w:type="character" w:customStyle="1" w:styleId="Heading1Char">
+    <w:name w:val="Heading 1 Char"/>
+    <w:basedOn w:val="DefaultParagraphFont"/>
+    <w:link w:val="Heading1"/>
     <w:uiPriority w:val="9"/>
     <w:rsid w:val="00085517"/>
     <w:rPr>
@@ -773,11 +796,11 @@
       <w14:ligatures w14:val="none"/>
     </w:rPr>
   </w:style>
-  <w:style w:type="paragraph" w:styleId="Titre">
+  <w:style w:type="paragraph" w:styleId="Title">
     <w:name w:val="Title"/>
     <w:basedOn w:val="Normal"/>
     <w:next w:val="Normal"/>
-    <w:link w:val="TitreCar"/>
+    <w:link w:val="TitleChar"/>
     <w:uiPriority w:val="10"/>
     <w:qFormat/>
     <w:rsid w:val="00085517"/>
@@ -793,10 +816,10 @@
       <w:szCs w:val="56"/>
     </w:rPr>
   </w:style>
-  <w:style w:type="character" w:customStyle="1" w:styleId="TitreCar">
-    <w:name w:val="Titre Car"/>
-    <w:basedOn w:val="Policepardfaut"/>
-    <w:link w:val="Titre"/>
+  <w:style w:type="character" w:customStyle="1" w:styleId="TitleChar">
+    <w:name w:val="Title Char"/>
+    <w:basedOn w:val="DefaultParagraphFont"/>
+    <w:link w:val="Title"/>
     <w:uiPriority w:val="10"/>
     <w:rsid w:val="00085517"/>
     <w:rPr>
@@ -808,11 +831,11 @@
       <w14:ligatures w14:val="none"/>
     </w:rPr>
   </w:style>
-  <w:style w:type="paragraph" w:styleId="Sous-titre">
+  <w:style w:type="paragraph" w:styleId="Subtitle">
     <w:name w:val="Subtitle"/>
     <w:basedOn w:val="Normal"/>
     <w:next w:val="Normal"/>
-    <w:link w:val="Sous-titreCar"/>
+    <w:link w:val="SubtitleChar"/>
     <w:uiPriority w:val="11"/>
     <w:qFormat/>
     <w:rsid w:val="00085517"/>
@@ -827,10 +850,10 @@
       <w:spacing w:val="15"/>
     </w:rPr>
   </w:style>
-  <w:style w:type="character" w:customStyle="1" w:styleId="Sous-titreCar">
-    <w:name w:val="Sous-titre Car"/>
-    <w:basedOn w:val="Policepardfaut"/>
-    <w:link w:val="Sous-titre"/>
+  <w:style w:type="character" w:customStyle="1" w:styleId="SubtitleChar">
+    <w:name w:val="Subtitle Char"/>
+    <w:basedOn w:val="DefaultParagraphFont"/>
+    <w:link w:val="Subtitle"/>
     <w:uiPriority w:val="11"/>
     <w:rsid w:val="00085517"/>
     <w:rPr>

</xml_diff>

<commit_message>
Update Rapport d'avancement mi-mandat.docx
</commit_message>
<xml_diff>
--- a/C61/sprint1/Rapport d'avancement mi-mandat.docx
+++ b/C61/sprint1/Rapport d'avancement mi-mandat.docx
@@ -4,25 +4,25 @@
   <w:body>
     <w:p>
       <w:pPr>
-        <w:pStyle w:val="Titre"/>
+        <w:pStyle w:val="Title"/>
         <w:jc w:val="center"/>
       </w:pPr>
     </w:p>
     <w:p>
       <w:pPr>
-        <w:pStyle w:val="Titre"/>
+        <w:pStyle w:val="Title"/>
         <w:jc w:val="center"/>
       </w:pPr>
     </w:p>
     <w:p>
       <w:pPr>
-        <w:pStyle w:val="Titre"/>
+        <w:pStyle w:val="Title"/>
         <w:jc w:val="center"/>
       </w:pPr>
     </w:p>
     <w:p>
       <w:pPr>
-        <w:pStyle w:val="Titre"/>
+        <w:pStyle w:val="Title"/>
         <w:jc w:val="center"/>
       </w:pPr>
       <w:r>
@@ -31,7 +31,7 @@
     </w:p>
     <w:p>
       <w:pPr>
-        <w:pStyle w:val="Titre"/>
+        <w:pStyle w:val="Title"/>
         <w:jc w:val="center"/>
         <w:rPr>
           <w:sz w:val="72"/>
@@ -48,7 +48,7 @@
     </w:p>
     <w:p>
       <w:pPr>
-        <w:pStyle w:val="Titre1"/>
+        <w:pStyle w:val="Heading1"/>
         <w:jc w:val="center"/>
         <w:rPr>
           <w:sz w:val="40"/>
@@ -68,7 +68,7 @@
     <w:p/>
     <w:p>
       <w:pPr>
-        <w:pStyle w:val="Sous-titre"/>
+        <w:pStyle w:val="Subtitle"/>
       </w:pPr>
       <w:bookmarkStart w:id="0" w:name="_Hlk128054648"/>
       <w:r>
@@ -77,7 +77,7 @@
     </w:p>
     <w:p>
       <w:pPr>
-        <w:pStyle w:val="Sous-titre"/>
+        <w:pStyle w:val="Subtitle"/>
         <w:spacing w:line="240" w:lineRule="auto"/>
       </w:pPr>
       <w:r>
@@ -86,7 +86,7 @@
     </w:p>
     <w:p>
       <w:pPr>
-        <w:pStyle w:val="Sous-titre"/>
+        <w:pStyle w:val="Subtitle"/>
         <w:spacing w:line="240" w:lineRule="auto"/>
       </w:pPr>
       <w:r>
@@ -95,13 +95,13 @@
     </w:p>
     <w:p>
       <w:pPr>
-        <w:pStyle w:val="Sous-titre"/>
+        <w:pStyle w:val="Subtitle"/>
       </w:pPr>
     </w:p>
     <w:p/>
     <w:p>
       <w:pPr>
-        <w:pStyle w:val="Sous-titre"/>
+        <w:pStyle w:val="Subtitle"/>
       </w:pPr>
       <w:r>
         <w:t xml:space="preserve">Pour : </w:t>
@@ -109,7 +109,7 @@
     </w:p>
     <w:p>
       <w:pPr>
-        <w:pStyle w:val="Sous-titre"/>
+        <w:pStyle w:val="Subtitle"/>
       </w:pPr>
       <w:r>
         <w:t>Jean Christophe Demers</w:t>
@@ -147,7 +147,7 @@
     <w:p/>
     <w:p>
       <w:pPr>
-        <w:pStyle w:val="Titre"/>
+        <w:pStyle w:val="Title"/>
       </w:pPr>
       <w:r>
         <w:lastRenderedPageBreak/>
@@ -156,7 +156,7 @@
     </w:p>
     <w:p>
       <w:pPr>
-        <w:pStyle w:val="Titre1"/>
+        <w:pStyle w:val="Heading1"/>
       </w:pPr>
       <w:r>
         <w:t>Finnegan Simpson</w:t>
@@ -183,52 +183,41 @@
         <w:t xml:space="preserve">Cette fonctionnalité se trouve dans : </w:t>
       </w:r>
       <w:r>
-        <w:t>dev\PlanMe\src\DAO\API\</w:t>
-      </w:r>
-      <w:proofErr w:type="spellStart"/>
-      <w:r>
-        <w:t>api.cjs</w:t>
-      </w:r>
-      <w:proofErr w:type="spellEnd"/>
+        <w:t>dev\PlanMe\src\DAO\API\api.cjs</w:t>
+      </w:r>
       <w:r>
         <w:t xml:space="preserve"> dans la section utilisateur de la ligne 35 à 97. Et sont appeler dans : </w:t>
       </w:r>
       <w:r>
-        <w:t>dev\PlanMe\src\Components\</w:t>
-      </w:r>
-      <w:proofErr w:type="spellStart"/>
-      <w:r>
-        <w:t>register</w:t>
-      </w:r>
-      <w:proofErr w:type="spellEnd"/>
-      <w:r>
-        <w:t>\</w:t>
-      </w:r>
-      <w:proofErr w:type="spellStart"/>
-      <w:r>
-        <w:t>Register.jsx</w:t>
-      </w:r>
-      <w:proofErr w:type="spellEnd"/>
-      <w:r>
-        <w:t xml:space="preserve"> ligne 9 à 26 et </w:t>
-      </w:r>
-    </w:p>
-    <w:p>
-      <w:r>
-        <w:t>Pour les notes, nous pouvons, a l’appuis du bouton ‘</w:t>
-      </w:r>
-      <w:proofErr w:type="spellStart"/>
-      <w:r>
-        <w:t>save</w:t>
-      </w:r>
-      <w:proofErr w:type="spellEnd"/>
-      <w:r>
-        <w:t>’ sur les notes, de sauvegarder : le courriel de l’auteur, le contenue, le titre et la date de sauvegarde de celle-ci.</w:t>
-      </w:r>
-    </w:p>
-    <w:p>
-      <w:pPr>
-        <w:pStyle w:val="Titre1"/>
+        <w:t>dev\PlanMe\src\Components\register\Register.jsx</w:t>
+      </w:r>
+      <w:r>
+        <w:t xml:space="preserve"> ligne 9 à 26 </w:t>
+      </w:r>
+      <w:r>
+        <w:t xml:space="preserve">et dans </w:t>
+      </w:r>
+      <w:r>
+        <w:t>C:\travail\Projet_Synthese\dev\PlanMe\src\Components\Login\Login.jsx</w:t>
+      </w:r>
+      <w:r>
+        <w:t xml:space="preserve"> lignes 8 </w:t>
+      </w:r>
+      <w:r>
+        <w:t>à 2</w:t>
+      </w:r>
+      <w:r>
+        <w:t>5.</w:t>
+      </w:r>
+    </w:p>
+    <w:p>
+      <w:r>
+        <w:t>Pour les notes, nous pouvons, a l’appuis du bouton ‘save’ sur les notes, de sauvegarder : le courriel de l’auteur, le contenue, le titre et la date de sauvegarde de celle-ci.</w:t>
+      </w:r>
+    </w:p>
+    <w:p>
+      <w:pPr>
+        <w:pStyle w:val="Heading1"/>
       </w:pPr>
       <w:r>
         <w:t>Jessika Longtin</w:t>
@@ -277,12 +266,12 @@
     </w:p>
     <w:p>
       <w:pPr>
-        <w:pStyle w:val="Sous-titre"/>
-      </w:pPr>
-    </w:p>
-    <w:p>
-      <w:pPr>
-        <w:pStyle w:val="Titre"/>
+        <w:pStyle w:val="Subtitle"/>
+      </w:pPr>
+    </w:p>
+    <w:p>
+      <w:pPr>
+        <w:pStyle w:val="Title"/>
       </w:pPr>
       <w:r>
         <w:t>Développement à venir</w:t>
@@ -290,32 +279,79 @@
     </w:p>
     <w:p>
       <w:pPr>
-        <w:pStyle w:val="Titre1"/>
+        <w:pStyle w:val="Heading1"/>
       </w:pPr>
       <w:r>
         <w:t>Finnegan Simpson</w:t>
       </w:r>
     </w:p>
+    <w:p>
+      <w:r>
+        <w:t>L</w:t>
+      </w:r>
+      <w:r>
+        <w:t xml:space="preserve">’implantation </w:t>
+      </w:r>
+      <w:r>
+        <w:t>appliqué des structures de données arbre n-Ary pour les pages et modules, des json pour enregistrer les données dans la base de données.</w:t>
+      </w:r>
+    </w:p>
+    <w:p>
+      <w:pPr>
+        <w:rPr>
+          <w:sz w:val="23"/>
+          <w:szCs w:val="23"/>
+        </w:rPr>
+      </w:pPr>
+      <w:r>
+        <w:t xml:space="preserve">L’implémentation de formule de </w:t>
+      </w:r>
+      <w:r>
+        <w:rPr>
+          <w:sz w:val="23"/>
+          <w:szCs w:val="23"/>
+        </w:rPr>
+        <w:t>projection linéaire pour projeter et prédire les tendances de l’utilisateur en matière de gestion monétaire dans le module de budget</w:t>
+      </w:r>
+      <w:r>
+        <w:rPr>
+          <w:sz w:val="23"/>
+          <w:szCs w:val="23"/>
+        </w:rPr>
+        <w:t>.</w:t>
+      </w:r>
+    </w:p>
+    <w:p>
+      <w:r>
+        <w:rPr>
+          <w:sz w:val="23"/>
+          <w:szCs w:val="23"/>
+        </w:rPr>
+        <w:t>L’implementation du module Calendrier / evenement.</w:t>
+      </w:r>
+    </w:p>
+    <w:p>
+      <w:pPr>
+        <w:pStyle w:val="Heading1"/>
+      </w:pPr>
+      <w:r>
+        <w:lastRenderedPageBreak/>
+        <w:t>Jessika Longtin</w:t>
+      </w:r>
+    </w:p>
+    <w:p>
+      <w:r>
+        <w:t xml:space="preserve">L’implantation de l’algorithme de suggestion de contacts est une des prochaines étapes importantes. Cet algorithme nécessite l’implantation de notre structure de graph que nous devrons coder à partir de zéro. A partir du graph, nous pouvons créer l’algo avec la distance/bonds entre les nœuds. Nous pouvons aussi utiliser l’âge et le module le plus utilisé comme poids. Il reste à ajouter l’option et l’interface pour avoir des contacts aussi. Le plus grand défi sera probablement l’implémentation de </w:t>
+      </w:r>
+      <w:r>
+        <w:t>a à</w:t>
+      </w:r>
+      <w:r>
+        <w:t xml:space="preserve"> z d’une structure de graph. </w:t>
+      </w:r>
+    </w:p>
     <w:p/>
     <w:p>
-      <w:pPr>
-        <w:pStyle w:val="Titre1"/>
-      </w:pPr>
-      <w:r>
-        <w:t>Jessika Longtin</w:t>
-      </w:r>
-    </w:p>
-    <w:p>
-      <w:r>
-        <w:t xml:space="preserve">L’implantation de l’algorithme de suggestion de contacts est une des prochaines étapes importantes. Cet algorithme nécessite l’implantation de notre structure de graph que nous devrons coder à partir de zéro. A partir du graph, nous pouvons créer l’algo avec la distance/bonds entre les nœuds. Nous pouvons aussi utiliser l’âge et le module le plus utilisé </w:t>
-      </w:r>
-      <w:r>
-        <w:lastRenderedPageBreak/>
-        <w:t xml:space="preserve">comme poids. Il reste à ajouter l’option et l’interface pour avoir des contacts aussi. Le plus grand défi sera probablement l’implémentation de a  à z d’une structure de graph. </w:t>
-      </w:r>
-    </w:p>
-    <w:p/>
-    <w:p>
       <w:r>
         <w:t>Pourcentage de réalisation :</w:t>
       </w:r>
@@ -326,7 +362,13 @@
         <w:t>à</w:t>
       </w:r>
       <w:r>
-        <w:t xml:space="preserve"> la mettre belle et d’être charger avec les données de l’utilisateur a partir de la base de donnée, l’algo,l’expression régulière, la formule mathématique, les patrons de conceptions et structures de données. </w:t>
+        <w:t xml:space="preserve"> la mettre belle et d’être charger avec les données de l’utilisateur a partir de la base de donnée, </w:t>
+      </w:r>
+      <w:r>
+        <w:t>l’algo, l’expression</w:t>
+      </w:r>
+      <w:r>
+        <w:t xml:space="preserve"> régulière, la formule mathématique, les patrons de conceptions et structures de données. </w:t>
       </w:r>
     </w:p>
     <w:sectPr>
@@ -745,11 +787,11 @@
       <w14:ligatures w14:val="none"/>
     </w:rPr>
   </w:style>
-  <w:style w:type="paragraph" w:styleId="Titre1">
+  <w:style w:type="paragraph" w:styleId="Heading1">
     <w:name w:val="heading 1"/>
     <w:basedOn w:val="Normal"/>
     <w:next w:val="Normal"/>
-    <w:link w:val="Titre1Car"/>
+    <w:link w:val="Heading1Char"/>
     <w:uiPriority w:val="9"/>
     <w:qFormat/>
     <w:rsid w:val="00085517"/>
@@ -766,13 +808,13 @@
       <w:szCs w:val="32"/>
     </w:rPr>
   </w:style>
-  <w:style w:type="character" w:default="1" w:styleId="Policepardfaut">
+  <w:style w:type="character" w:default="1" w:styleId="DefaultParagraphFont">
     <w:name w:val="Default Paragraph Font"/>
     <w:uiPriority w:val="1"/>
     <w:semiHidden/>
     <w:unhideWhenUsed/>
   </w:style>
-  <w:style w:type="table" w:default="1" w:styleId="TableauNormal">
+  <w:style w:type="table" w:default="1" w:styleId="TableNormal">
     <w:name w:val="Normal Table"/>
     <w:uiPriority w:val="99"/>
     <w:semiHidden/>
@@ -787,16 +829,16 @@
       </w:tblCellMar>
     </w:tblPr>
   </w:style>
-  <w:style w:type="numbering" w:default="1" w:styleId="Aucuneliste">
+  <w:style w:type="numbering" w:default="1" w:styleId="NoList">
     <w:name w:val="No List"/>
     <w:uiPriority w:val="99"/>
     <w:semiHidden/>
     <w:unhideWhenUsed/>
   </w:style>
-  <w:style w:type="character" w:customStyle="1" w:styleId="Titre1Car">
-    <w:name w:val="Titre 1 Car"/>
-    <w:basedOn w:val="Policepardfaut"/>
-    <w:link w:val="Titre1"/>
+  <w:style w:type="character" w:customStyle="1" w:styleId="Heading1Char">
+    <w:name w:val="Heading 1 Char"/>
+    <w:basedOn w:val="DefaultParagraphFont"/>
+    <w:link w:val="Heading1"/>
     <w:uiPriority w:val="9"/>
     <w:rsid w:val="00085517"/>
     <w:rPr>
@@ -808,11 +850,11 @@
       <w14:ligatures w14:val="none"/>
     </w:rPr>
   </w:style>
-  <w:style w:type="paragraph" w:styleId="Titre">
+  <w:style w:type="paragraph" w:styleId="Title">
     <w:name w:val="Title"/>
     <w:basedOn w:val="Normal"/>
     <w:next w:val="Normal"/>
-    <w:link w:val="TitreCar"/>
+    <w:link w:val="TitleChar"/>
     <w:uiPriority w:val="10"/>
     <w:qFormat/>
     <w:rsid w:val="00085517"/>
@@ -828,10 +870,10 @@
       <w:szCs w:val="56"/>
     </w:rPr>
   </w:style>
-  <w:style w:type="character" w:customStyle="1" w:styleId="TitreCar">
-    <w:name w:val="Titre Car"/>
-    <w:basedOn w:val="Policepardfaut"/>
-    <w:link w:val="Titre"/>
+  <w:style w:type="character" w:customStyle="1" w:styleId="TitleChar">
+    <w:name w:val="Title Char"/>
+    <w:basedOn w:val="DefaultParagraphFont"/>
+    <w:link w:val="Title"/>
     <w:uiPriority w:val="10"/>
     <w:rsid w:val="00085517"/>
     <w:rPr>
@@ -843,11 +885,11 @@
       <w14:ligatures w14:val="none"/>
     </w:rPr>
   </w:style>
-  <w:style w:type="paragraph" w:styleId="Sous-titre">
+  <w:style w:type="paragraph" w:styleId="Subtitle">
     <w:name w:val="Subtitle"/>
     <w:basedOn w:val="Normal"/>
     <w:next w:val="Normal"/>
-    <w:link w:val="Sous-titreCar"/>
+    <w:link w:val="SubtitleChar"/>
     <w:uiPriority w:val="11"/>
     <w:qFormat/>
     <w:rsid w:val="00085517"/>
@@ -862,10 +904,10 @@
       <w:spacing w:val="15"/>
     </w:rPr>
   </w:style>
-  <w:style w:type="character" w:customStyle="1" w:styleId="Sous-titreCar">
-    <w:name w:val="Sous-titre Car"/>
-    <w:basedOn w:val="Policepardfaut"/>
-    <w:link w:val="Sous-titre"/>
+  <w:style w:type="character" w:customStyle="1" w:styleId="SubtitleChar">
+    <w:name w:val="Subtitle Char"/>
+    <w:basedOn w:val="DefaultParagraphFont"/>
+    <w:link w:val="Subtitle"/>
     <w:uiPriority w:val="11"/>
     <w:rsid w:val="00085517"/>
     <w:rPr>

</xml_diff>